<commit_message>
Final dynamic programming notes, New README file, git test files removed
</commit_message>
<xml_diff>
--- a/dynamic programming.docx
+++ b/dynamic programming.docx
@@ -1442,6 +1442,7 @@
     <w:p>
       <w:pPr>
         <w:numPr>
+          <w:ilvl w:val="0"/>
           <w:numId w:val="0"/>
         </w:numPr>
         <w:rPr>
@@ -1452,16 +1453,140 @@
     </w:p>
     <w:p>
       <w:pPr>
-        <w:numPr>
-          <w:numId w:val="0"/>
-        </w:numPr>
-        <w:rPr>
-          <w:rFonts w:hint="default"/>
-          <w:lang w:val="pt-BR"/>
-        </w:rPr>
-      </w:pPr>
+        <w:pStyle w:val="2"/>
+        <w:bidi w:val="0"/>
+        <w:rPr>
+          <w:rFonts w:hint="default"/>
+          <w:lang w:val="pt-BR"/>
+        </w:rPr>
+      </w:pPr>
+      <w:r>
+        <w:rPr>
+          <w:rFonts w:hint="default"/>
+          <w:lang w:val="pt-BR"/>
+        </w:rPr>
+        <w:t>Final notes</w:t>
+      </w:r>
       <w:bookmarkStart w:id="0" w:name="_GoBack"/>
       <w:bookmarkEnd w:id="0"/>
+    </w:p>
+    <w:p>
+      <w:pPr>
+        <w:numPr>
+          <w:ilvl w:val="0"/>
+          <w:numId w:val="2"/>
+        </w:numPr>
+        <w:ind w:left="420" w:leftChars="0" w:hanging="420" w:firstLineChars="0"/>
+        <w:rPr>
+          <w:rFonts w:hint="default"/>
+          <w:lang w:val="pt-BR"/>
+        </w:rPr>
+      </w:pPr>
+      <w:r>
+        <w:rPr>
+          <w:rFonts w:hint="default"/>
+          <w:lang w:val="pt-BR"/>
+        </w:rPr>
+        <w:t>notice any overlapping subproblems</w:t>
+      </w:r>
+    </w:p>
+    <w:p>
+      <w:pPr>
+        <w:numPr>
+          <w:ilvl w:val="0"/>
+          <w:numId w:val="2"/>
+        </w:numPr>
+        <w:ind w:left="420" w:leftChars="0" w:hanging="420" w:firstLineChars="0"/>
+        <w:rPr>
+          <w:rFonts w:hint="default"/>
+          <w:lang w:val="pt-BR"/>
+        </w:rPr>
+      </w:pPr>
+      <w:r>
+        <w:rPr>
+          <w:rFonts w:hint="default"/>
+          <w:lang w:val="pt-BR"/>
+        </w:rPr>
+        <w:t>decide what is the triveally smallest input</w:t>
+      </w:r>
+    </w:p>
+    <w:p>
+      <w:pPr>
+        <w:numPr>
+          <w:ilvl w:val="0"/>
+          <w:numId w:val="2"/>
+        </w:numPr>
+        <w:ind w:left="420" w:leftChars="0" w:hanging="420" w:firstLineChars="0"/>
+        <w:rPr>
+          <w:rFonts w:hint="default"/>
+          <w:lang w:val="pt-BR"/>
+        </w:rPr>
+      </w:pPr>
+      <w:r>
+        <w:rPr>
+          <w:rFonts w:hint="default"/>
+          <w:lang w:val="pt-BR"/>
+        </w:rPr>
+        <w:t xml:space="preserve">think recursively to use </w:t>
+      </w:r>
+      <w:r>
+        <w:rPr>
+          <w:rFonts w:hint="default"/>
+          <w:b/>
+          <w:bCs/>
+          <w:lang w:val="pt-BR"/>
+        </w:rPr>
+        <w:t>memoization</w:t>
+      </w:r>
+    </w:p>
+    <w:p>
+      <w:pPr>
+        <w:numPr>
+          <w:ilvl w:val="0"/>
+          <w:numId w:val="2"/>
+        </w:numPr>
+        <w:ind w:left="420" w:leftChars="0" w:hanging="420" w:firstLineChars="0"/>
+        <w:rPr>
+          <w:rFonts w:hint="default"/>
+          <w:lang w:val="pt-BR"/>
+        </w:rPr>
+      </w:pPr>
+      <w:r>
+        <w:rPr>
+          <w:rFonts w:hint="default"/>
+          <w:lang w:val="pt-BR"/>
+        </w:rPr>
+        <w:t xml:space="preserve">think iteratively to use </w:t>
+      </w:r>
+      <w:r>
+        <w:rPr>
+          <w:rFonts w:hint="default"/>
+          <w:b/>
+          <w:bCs/>
+          <w:lang w:val="pt-BR"/>
+        </w:rPr>
+        <w:t>tabulation</w:t>
+      </w:r>
+    </w:p>
+    <w:p>
+      <w:pPr>
+        <w:numPr>
+          <w:ilvl w:val="0"/>
+          <w:numId w:val="2"/>
+        </w:numPr>
+        <w:ind w:left="420" w:leftChars="0" w:hanging="420" w:firstLineChars="0"/>
+        <w:rPr>
+          <w:rFonts w:hint="default"/>
+          <w:lang w:val="pt-BR"/>
+        </w:rPr>
+      </w:pPr>
+      <w:r>
+        <w:rPr>
+          <w:rFonts w:hint="default"/>
+          <w:lang w:val="pt-BR"/>
+        </w:rPr>
+        <w:t>draw a strategy first!!!</w:t>
+      </w:r>
     </w:p>
     <w:sectPr>
       <w:pgSz w:w="11906" w:h="16838"/>

</xml_diff>